<commit_message>
Final comments and pdf export
</commit_message>
<xml_diff>
--- a/MyWriteup/FindingLaneLines.docx
+++ b/MyWriteup/FindingLaneLines.docx
@@ -1,6 +1,6 @@
 
 <file path=word/document.xml><?xml version="1.0" encoding="utf-8"?>
-<w:document xmlns:wpc="http://schemas.microsoft.com/office/word/2010/wordprocessingCanvas" xmlns:mc="http://schemas.openxmlformats.org/markup-compatibility/2006" xmlns:o="urn:schemas-microsoft-com:office:office" xmlns:r="http://schemas.openxmlformats.org/officeDocument/2006/relationships" xmlns:m="http://schemas.openxmlformats.org/officeDocument/2006/math" xmlns:v="urn:schemas-microsoft-com:vml" xmlns:wp14="http://schemas.microsoft.com/office/word/2010/wordprocessingDrawing" xmlns:wp="http://schemas.openxmlformats.org/drawingml/2006/wordprocessingDrawing" xmlns:w10="urn:schemas-microsoft-com:office:word" xmlns:w="http://schemas.openxmlformats.org/wordprocessingml/2006/main" xmlns:w14="http://schemas.microsoft.com/office/word/2010/wordml" xmlns:w15="http://schemas.microsoft.com/office/word/2012/wordml" xmlns:wpg="http://schemas.microsoft.com/office/word/2010/wordprocessingGroup" xmlns:wpi="http://schemas.microsoft.com/office/word/2010/wordprocessingInk" xmlns:wne="http://schemas.microsoft.com/office/word/2006/wordml" xmlns:wps="http://schemas.microsoft.com/office/word/2010/wordprocessingShape" mc:Ignorable="w14 w15 wp14">
+<w:document xmlns:wpc="http://schemas.microsoft.com/office/word/2010/wordprocessingCanvas" xmlns:cx="http://schemas.microsoft.com/office/drawing/2014/chartex" xmlns:cx1="http://schemas.microsoft.com/office/drawing/2015/9/8/chartex" xmlns:cx2="http://schemas.microsoft.com/office/drawing/2015/10/21/chartex" xmlns:cx3="http://schemas.microsoft.com/office/drawing/2016/5/9/chartex" xmlns:cx4="http://schemas.microsoft.com/office/drawing/2016/5/10/chartex" xmlns:cx5="http://schemas.microsoft.com/office/drawing/2016/5/11/chartex" xmlns:cx6="http://schemas.microsoft.com/office/drawing/2016/5/12/chartex" xmlns:cx7="http://schemas.microsoft.com/office/drawing/2016/5/13/chartex" xmlns:cx8="http://schemas.microsoft.com/office/drawing/2016/5/14/chartex" xmlns:mc="http://schemas.openxmlformats.org/markup-compatibility/2006" xmlns:aink="http://schemas.microsoft.com/office/drawing/2016/ink" xmlns:am3d="http://schemas.microsoft.com/office/drawing/2017/model3d" xmlns:o="urn:schemas-microsoft-com:office:office" xmlns:r="http://schemas.openxmlformats.org/officeDocument/2006/relationships" xmlns:m="http://schemas.openxmlformats.org/officeDocument/2006/math" xmlns:v="urn:schemas-microsoft-com:vml" xmlns:wp14="http://schemas.microsoft.com/office/word/2010/wordprocessingDrawing" xmlns:wp="http://schemas.openxmlformats.org/drawingml/2006/wordprocessingDrawing" xmlns:w10="urn:schemas-microsoft-com:office:word" xmlns:w="http://schemas.openxmlformats.org/wordprocessingml/2006/main" xmlns:w14="http://schemas.microsoft.com/office/word/2010/wordml" xmlns:w15="http://schemas.microsoft.com/office/word/2012/wordml" xmlns:w16cid="http://schemas.microsoft.com/office/word/2016/wordml/cid" xmlns:w16se="http://schemas.microsoft.com/office/word/2015/wordml/symex" xmlns:wpg="http://schemas.microsoft.com/office/word/2010/wordprocessingGroup" xmlns:wpi="http://schemas.microsoft.com/office/word/2010/wordprocessingInk" xmlns:wne="http://schemas.microsoft.com/office/word/2006/wordml" xmlns:wps="http://schemas.microsoft.com/office/word/2010/wordprocessingShape" mc:Ignorable="w14 w15 w16se w16cid wp14">
   <w:body>
     <w:p>
       <w:pPr>
@@ -30,8 +30,10 @@
         <w:t xml:space="preserve">           </w:t>
       </w:r>
       <w:r>
-        <w:t>September 16</w:t>
-      </w:r>
+        <w:t>September 17</w:t>
+      </w:r>
+      <w:bookmarkStart w:id="0" w:name="_GoBack"/>
+      <w:bookmarkEnd w:id="0"/>
       <w:r>
         <w:rPr>
           <w:vertAlign w:val="superscript"/>
@@ -42,22 +44,990 @@
         <w:t xml:space="preserve"> 2017</w:t>
       </w:r>
     </w:p>
+    <w:sdt>
+      <w:sdtPr>
+        <w:rPr>
+          <w:lang w:val="de-DE"/>
+        </w:rPr>
+        <w:id w:val="-1519762762"/>
+        <w:docPartObj>
+          <w:docPartGallery w:val="Table of Contents"/>
+          <w:docPartUnique/>
+        </w:docPartObj>
+      </w:sdtPr>
+      <w:sdtEndPr>
+        <w:rPr>
+          <w:rFonts w:asciiTheme="minorHAnsi" w:eastAsiaTheme="minorHAnsi" w:hAnsiTheme="minorHAnsi" w:cstheme="minorBidi"/>
+          <w:b/>
+          <w:bCs/>
+          <w:color w:val="auto"/>
+          <w:sz w:val="22"/>
+          <w:szCs w:val="22"/>
+        </w:rPr>
+      </w:sdtEndPr>
+      <w:sdtContent>
+        <w:p>
+          <w:pPr>
+            <w:pStyle w:val="Inhaltsverzeichnisberschrift"/>
+          </w:pPr>
+          <w:r>
+            <w:rPr>
+              <w:lang w:val="de-DE"/>
+            </w:rPr>
+            <w:t>Content</w:t>
+          </w:r>
+          <w:r>
+            <w:rPr>
+              <w:lang w:val="de-DE"/>
+            </w:rPr>
+            <w:t>s</w:t>
+          </w:r>
+        </w:p>
+        <w:p>
+          <w:pPr>
+            <w:pStyle w:val="Verzeichnis1"/>
+            <w:tabs>
+              <w:tab w:val="left" w:pos="440"/>
+              <w:tab w:val="right" w:leader="dot" w:pos="9350"/>
+            </w:tabs>
+            <w:rPr>
+              <w:rFonts w:eastAsiaTheme="minorEastAsia"/>
+              <w:noProof/>
+            </w:rPr>
+          </w:pPr>
+          <w:r>
+            <w:fldChar w:fldCharType="begin"/>
+          </w:r>
+          <w:r>
+            <w:instrText xml:space="preserve"> TOC \o "1-3" \h \z \u </w:instrText>
+          </w:r>
+          <w:r>
+            <w:fldChar w:fldCharType="separate"/>
+          </w:r>
+          <w:hyperlink w:anchor="_Toc493429116" w:history="1">
+            <w:r>
+              <w:rPr>
+                <w:rStyle w:val="Hyperlink"/>
+                <w:noProof/>
+              </w:rPr>
+              <w:t>1</w:t>
+            </w:r>
+            <w:r>
+              <w:rPr>
+                <w:rFonts w:eastAsiaTheme="minorEastAsia"/>
+                <w:noProof/>
+              </w:rPr>
+              <w:tab/>
+            </w:r>
+            <w:r>
+              <w:rPr>
+                <w:rStyle w:val="Hyperlink"/>
+                <w:noProof/>
+              </w:rPr>
+              <w:t>Reflection</w:t>
+            </w:r>
+            <w:r>
+              <w:rPr>
+                <w:noProof/>
+                <w:webHidden/>
+              </w:rPr>
+              <w:tab/>
+            </w:r>
+            <w:r>
+              <w:rPr>
+                <w:noProof/>
+                <w:webHidden/>
+              </w:rPr>
+              <w:fldChar w:fldCharType="begin"/>
+            </w:r>
+            <w:r>
+              <w:rPr>
+                <w:noProof/>
+                <w:webHidden/>
+              </w:rPr>
+              <w:instrText xml:space="preserve"> PAGEREF _Toc493429116 \h </w:instrText>
+            </w:r>
+            <w:r>
+              <w:rPr>
+                <w:noProof/>
+                <w:webHidden/>
+              </w:rPr>
+            </w:r>
+            <w:r>
+              <w:rPr>
+                <w:noProof/>
+                <w:webHidden/>
+              </w:rPr>
+              <w:fldChar w:fldCharType="separate"/>
+            </w:r>
+            <w:r>
+              <w:rPr>
+                <w:noProof/>
+                <w:webHidden/>
+              </w:rPr>
+              <w:t>1</w:t>
+            </w:r>
+            <w:r>
+              <w:rPr>
+                <w:noProof/>
+                <w:webHidden/>
+              </w:rPr>
+              <w:fldChar w:fldCharType="end"/>
+            </w:r>
+          </w:hyperlink>
+        </w:p>
+        <w:p>
+          <w:pPr>
+            <w:pStyle w:val="Verzeichnis2"/>
+            <w:tabs>
+              <w:tab w:val="left" w:pos="880"/>
+              <w:tab w:val="right" w:leader="dot" w:pos="9350"/>
+            </w:tabs>
+            <w:rPr>
+              <w:rFonts w:eastAsiaTheme="minorEastAsia"/>
+              <w:noProof/>
+            </w:rPr>
+          </w:pPr>
+          <w:hyperlink w:anchor="_Toc493429117" w:history="1">
+            <w:r>
+              <w:rPr>
+                <w:rStyle w:val="Hyperlink"/>
+                <w:noProof/>
+              </w:rPr>
+              <w:t>1.1</w:t>
+            </w:r>
+            <w:r>
+              <w:rPr>
+                <w:rFonts w:eastAsiaTheme="minorEastAsia"/>
+                <w:noProof/>
+              </w:rPr>
+              <w:tab/>
+            </w:r>
+            <w:r>
+              <w:rPr>
+                <w:rStyle w:val="Hyperlink"/>
+                <w:noProof/>
+              </w:rPr>
+              <w:t>Description of pipeline</w:t>
+            </w:r>
+            <w:r>
+              <w:rPr>
+                <w:noProof/>
+                <w:webHidden/>
+              </w:rPr>
+              <w:tab/>
+            </w:r>
+            <w:r>
+              <w:rPr>
+                <w:noProof/>
+                <w:webHidden/>
+              </w:rPr>
+              <w:fldChar w:fldCharType="begin"/>
+            </w:r>
+            <w:r>
+              <w:rPr>
+                <w:noProof/>
+                <w:webHidden/>
+              </w:rPr>
+              <w:instrText xml:space="preserve"> PAGEREF _Toc493429117 \h </w:instrText>
+            </w:r>
+            <w:r>
+              <w:rPr>
+                <w:noProof/>
+                <w:webHidden/>
+              </w:rPr>
+            </w:r>
+            <w:r>
+              <w:rPr>
+                <w:noProof/>
+                <w:webHidden/>
+              </w:rPr>
+              <w:fldChar w:fldCharType="separate"/>
+            </w:r>
+            <w:r>
+              <w:rPr>
+                <w:noProof/>
+                <w:webHidden/>
+              </w:rPr>
+              <w:t>1</w:t>
+            </w:r>
+            <w:r>
+              <w:rPr>
+                <w:noProof/>
+                <w:webHidden/>
+              </w:rPr>
+              <w:fldChar w:fldCharType="end"/>
+            </w:r>
+          </w:hyperlink>
+        </w:p>
+        <w:p>
+          <w:pPr>
+            <w:pStyle w:val="Verzeichnis3"/>
+            <w:tabs>
+              <w:tab w:val="left" w:pos="1320"/>
+              <w:tab w:val="right" w:leader="dot" w:pos="9350"/>
+            </w:tabs>
+            <w:rPr>
+              <w:rFonts w:eastAsiaTheme="minorEastAsia"/>
+              <w:noProof/>
+            </w:rPr>
+          </w:pPr>
+          <w:hyperlink w:anchor="_Toc493429118" w:history="1">
+            <w:r>
+              <w:rPr>
+                <w:rStyle w:val="Hyperlink"/>
+                <w:noProof/>
+              </w:rPr>
+              <w:t>1.1.1</w:t>
+            </w:r>
+            <w:r>
+              <w:rPr>
+                <w:rFonts w:eastAsiaTheme="minorEastAsia"/>
+                <w:noProof/>
+              </w:rPr>
+              <w:tab/>
+            </w:r>
+            <w:r>
+              <w:rPr>
+                <w:rStyle w:val="Hyperlink"/>
+                <w:noProof/>
+              </w:rPr>
+              <w:t>Initial pipeline</w:t>
+            </w:r>
+            <w:r>
+              <w:rPr>
+                <w:noProof/>
+                <w:webHidden/>
+              </w:rPr>
+              <w:tab/>
+            </w:r>
+            <w:r>
+              <w:rPr>
+                <w:noProof/>
+                <w:webHidden/>
+              </w:rPr>
+              <w:fldChar w:fldCharType="begin"/>
+            </w:r>
+            <w:r>
+              <w:rPr>
+                <w:noProof/>
+                <w:webHidden/>
+              </w:rPr>
+              <w:instrText xml:space="preserve"> PAGEREF _Toc493429118 \h </w:instrText>
+            </w:r>
+            <w:r>
+              <w:rPr>
+                <w:noProof/>
+                <w:webHidden/>
+              </w:rPr>
+            </w:r>
+            <w:r>
+              <w:rPr>
+                <w:noProof/>
+                <w:webHidden/>
+              </w:rPr>
+              <w:fldChar w:fldCharType="separate"/>
+            </w:r>
+            <w:r>
+              <w:rPr>
+                <w:noProof/>
+                <w:webHidden/>
+              </w:rPr>
+              <w:t>1</w:t>
+            </w:r>
+            <w:r>
+              <w:rPr>
+                <w:noProof/>
+                <w:webHidden/>
+              </w:rPr>
+              <w:fldChar w:fldCharType="end"/>
+            </w:r>
+          </w:hyperlink>
+        </w:p>
+        <w:p>
+          <w:pPr>
+            <w:pStyle w:val="Verzeichnis3"/>
+            <w:tabs>
+              <w:tab w:val="left" w:pos="1320"/>
+              <w:tab w:val="right" w:leader="dot" w:pos="9350"/>
+            </w:tabs>
+            <w:rPr>
+              <w:rFonts w:eastAsiaTheme="minorEastAsia"/>
+              <w:noProof/>
+            </w:rPr>
+          </w:pPr>
+          <w:hyperlink w:anchor="_Toc493429119" w:history="1">
+            <w:r>
+              <w:rPr>
+                <w:rStyle w:val="Hyperlink"/>
+                <w:noProof/>
+              </w:rPr>
+              <w:t>1.1.2</w:t>
+            </w:r>
+            <w:r>
+              <w:rPr>
+                <w:rFonts w:eastAsiaTheme="minorEastAsia"/>
+                <w:noProof/>
+              </w:rPr>
+              <w:tab/>
+            </w:r>
+            <w:r>
+              <w:rPr>
+                <w:rStyle w:val="Hyperlink"/>
+                <w:noProof/>
+              </w:rPr>
+              <w:t>Color transformations</w:t>
+            </w:r>
+            <w:r>
+              <w:rPr>
+                <w:noProof/>
+                <w:webHidden/>
+              </w:rPr>
+              <w:tab/>
+            </w:r>
+            <w:r>
+              <w:rPr>
+                <w:noProof/>
+                <w:webHidden/>
+              </w:rPr>
+              <w:fldChar w:fldCharType="begin"/>
+            </w:r>
+            <w:r>
+              <w:rPr>
+                <w:noProof/>
+                <w:webHidden/>
+              </w:rPr>
+              <w:instrText xml:space="preserve"> PAGEREF _Toc493429119 \h </w:instrText>
+            </w:r>
+            <w:r>
+              <w:rPr>
+                <w:noProof/>
+                <w:webHidden/>
+              </w:rPr>
+            </w:r>
+            <w:r>
+              <w:rPr>
+                <w:noProof/>
+                <w:webHidden/>
+              </w:rPr>
+              <w:fldChar w:fldCharType="separate"/>
+            </w:r>
+            <w:r>
+              <w:rPr>
+                <w:noProof/>
+                <w:webHidden/>
+              </w:rPr>
+              <w:t>1</w:t>
+            </w:r>
+            <w:r>
+              <w:rPr>
+                <w:noProof/>
+                <w:webHidden/>
+              </w:rPr>
+              <w:fldChar w:fldCharType="end"/>
+            </w:r>
+          </w:hyperlink>
+        </w:p>
+        <w:p>
+          <w:pPr>
+            <w:pStyle w:val="Verzeichnis3"/>
+            <w:tabs>
+              <w:tab w:val="left" w:pos="1320"/>
+              <w:tab w:val="right" w:leader="dot" w:pos="9350"/>
+            </w:tabs>
+            <w:rPr>
+              <w:rFonts w:eastAsiaTheme="minorEastAsia"/>
+              <w:noProof/>
+            </w:rPr>
+          </w:pPr>
+          <w:hyperlink w:anchor="_Toc493429120" w:history="1">
+            <w:r>
+              <w:rPr>
+                <w:rStyle w:val="Hyperlink"/>
+                <w:noProof/>
+              </w:rPr>
+              <w:t>1.1.3</w:t>
+            </w:r>
+            <w:r>
+              <w:rPr>
+                <w:rFonts w:eastAsiaTheme="minorEastAsia"/>
+                <w:noProof/>
+              </w:rPr>
+              <w:tab/>
+            </w:r>
+            <w:r>
+              <w:rPr>
+                <w:rStyle w:val="Hyperlink"/>
+                <w:noProof/>
+              </w:rPr>
+              <w:t>Draw single line for each lane line</w:t>
+            </w:r>
+            <w:r>
+              <w:rPr>
+                <w:noProof/>
+                <w:webHidden/>
+              </w:rPr>
+              <w:tab/>
+            </w:r>
+            <w:r>
+              <w:rPr>
+                <w:noProof/>
+                <w:webHidden/>
+              </w:rPr>
+              <w:fldChar w:fldCharType="begin"/>
+            </w:r>
+            <w:r>
+              <w:rPr>
+                <w:noProof/>
+                <w:webHidden/>
+              </w:rPr>
+              <w:instrText xml:space="preserve"> PAGEREF _Toc493429120 \h </w:instrText>
+            </w:r>
+            <w:r>
+              <w:rPr>
+                <w:noProof/>
+                <w:webHidden/>
+              </w:rPr>
+            </w:r>
+            <w:r>
+              <w:rPr>
+                <w:noProof/>
+                <w:webHidden/>
+              </w:rPr>
+              <w:fldChar w:fldCharType="separate"/>
+            </w:r>
+            <w:r>
+              <w:rPr>
+                <w:noProof/>
+                <w:webHidden/>
+              </w:rPr>
+              <w:t>3</w:t>
+            </w:r>
+            <w:r>
+              <w:rPr>
+                <w:noProof/>
+                <w:webHidden/>
+              </w:rPr>
+              <w:fldChar w:fldCharType="end"/>
+            </w:r>
+          </w:hyperlink>
+        </w:p>
+        <w:p>
+          <w:pPr>
+            <w:pStyle w:val="Verzeichnis3"/>
+            <w:tabs>
+              <w:tab w:val="left" w:pos="1320"/>
+              <w:tab w:val="right" w:leader="dot" w:pos="9350"/>
+            </w:tabs>
+            <w:rPr>
+              <w:rFonts w:eastAsiaTheme="minorEastAsia"/>
+              <w:noProof/>
+            </w:rPr>
+          </w:pPr>
+          <w:hyperlink w:anchor="_Toc493429121" w:history="1">
+            <w:r>
+              <w:rPr>
+                <w:rStyle w:val="Hyperlink"/>
+                <w:noProof/>
+              </w:rPr>
+              <w:t>1.1.4</w:t>
+            </w:r>
+            <w:r>
+              <w:rPr>
+                <w:rFonts w:eastAsiaTheme="minorEastAsia"/>
+                <w:noProof/>
+              </w:rPr>
+              <w:tab/>
+            </w:r>
+            <w:r>
+              <w:rPr>
+                <w:rStyle w:val="Hyperlink"/>
+                <w:noProof/>
+              </w:rPr>
+              <w:t>Non-linear fit</w:t>
+            </w:r>
+            <w:r>
+              <w:rPr>
+                <w:noProof/>
+                <w:webHidden/>
+              </w:rPr>
+              <w:tab/>
+            </w:r>
+            <w:r>
+              <w:rPr>
+                <w:noProof/>
+                <w:webHidden/>
+              </w:rPr>
+              <w:fldChar w:fldCharType="begin"/>
+            </w:r>
+            <w:r>
+              <w:rPr>
+                <w:noProof/>
+                <w:webHidden/>
+              </w:rPr>
+              <w:instrText xml:space="preserve"> PAGEREF _Toc493429121 \h </w:instrText>
+            </w:r>
+            <w:r>
+              <w:rPr>
+                <w:noProof/>
+                <w:webHidden/>
+              </w:rPr>
+            </w:r>
+            <w:r>
+              <w:rPr>
+                <w:noProof/>
+                <w:webHidden/>
+              </w:rPr>
+              <w:fldChar w:fldCharType="separate"/>
+            </w:r>
+            <w:r>
+              <w:rPr>
+                <w:noProof/>
+                <w:webHidden/>
+              </w:rPr>
+              <w:t>4</w:t>
+            </w:r>
+            <w:r>
+              <w:rPr>
+                <w:noProof/>
+                <w:webHidden/>
+              </w:rPr>
+              <w:fldChar w:fldCharType="end"/>
+            </w:r>
+          </w:hyperlink>
+        </w:p>
+        <w:p>
+          <w:pPr>
+            <w:pStyle w:val="Verzeichnis3"/>
+            <w:tabs>
+              <w:tab w:val="left" w:pos="1320"/>
+              <w:tab w:val="right" w:leader="dot" w:pos="9350"/>
+            </w:tabs>
+            <w:rPr>
+              <w:rFonts w:eastAsiaTheme="minorEastAsia"/>
+              <w:noProof/>
+            </w:rPr>
+          </w:pPr>
+          <w:hyperlink w:anchor="_Toc493429122" w:history="1">
+            <w:r>
+              <w:rPr>
+                <w:rStyle w:val="Hyperlink"/>
+                <w:noProof/>
+              </w:rPr>
+              <w:t>1.1.5</w:t>
+            </w:r>
+            <w:r>
+              <w:rPr>
+                <w:rFonts w:eastAsiaTheme="minorEastAsia"/>
+                <w:noProof/>
+              </w:rPr>
+              <w:tab/>
+            </w:r>
+            <w:r>
+              <w:rPr>
+                <w:rStyle w:val="Hyperlink"/>
+                <w:noProof/>
+              </w:rPr>
+              <w:t>Final pipeline</w:t>
+            </w:r>
+            <w:r>
+              <w:rPr>
+                <w:noProof/>
+                <w:webHidden/>
+              </w:rPr>
+              <w:tab/>
+            </w:r>
+            <w:r>
+              <w:rPr>
+                <w:noProof/>
+                <w:webHidden/>
+              </w:rPr>
+              <w:fldChar w:fldCharType="begin"/>
+            </w:r>
+            <w:r>
+              <w:rPr>
+                <w:noProof/>
+                <w:webHidden/>
+              </w:rPr>
+              <w:instrText xml:space="preserve"> PAGEREF _Toc493429122 \h </w:instrText>
+            </w:r>
+            <w:r>
+              <w:rPr>
+                <w:noProof/>
+                <w:webHidden/>
+              </w:rPr>
+            </w:r>
+            <w:r>
+              <w:rPr>
+                <w:noProof/>
+                <w:webHidden/>
+              </w:rPr>
+              <w:fldChar w:fldCharType="separate"/>
+            </w:r>
+            <w:r>
+              <w:rPr>
+                <w:noProof/>
+                <w:webHidden/>
+              </w:rPr>
+              <w:t>6</w:t>
+            </w:r>
+            <w:r>
+              <w:rPr>
+                <w:noProof/>
+                <w:webHidden/>
+              </w:rPr>
+              <w:fldChar w:fldCharType="end"/>
+            </w:r>
+          </w:hyperlink>
+        </w:p>
+        <w:p>
+          <w:pPr>
+            <w:pStyle w:val="Verzeichnis3"/>
+            <w:tabs>
+              <w:tab w:val="left" w:pos="1320"/>
+              <w:tab w:val="right" w:leader="dot" w:pos="9350"/>
+            </w:tabs>
+            <w:rPr>
+              <w:rFonts w:eastAsiaTheme="minorEastAsia"/>
+              <w:noProof/>
+            </w:rPr>
+          </w:pPr>
+          <w:hyperlink w:anchor="_Toc493429123" w:history="1">
+            <w:r>
+              <w:rPr>
+                <w:rStyle w:val="Hyperlink"/>
+                <w:noProof/>
+              </w:rPr>
+              <w:t>1.1.6</w:t>
+            </w:r>
+            <w:r>
+              <w:rPr>
+                <w:rFonts w:eastAsiaTheme="minorEastAsia"/>
+                <w:noProof/>
+              </w:rPr>
+              <w:tab/>
+            </w:r>
+            <w:r>
+              <w:rPr>
+                <w:rStyle w:val="Hyperlink"/>
+                <w:noProof/>
+              </w:rPr>
+              <w:t>Running the code</w:t>
+            </w:r>
+            <w:r>
+              <w:rPr>
+                <w:noProof/>
+                <w:webHidden/>
+              </w:rPr>
+              <w:tab/>
+            </w:r>
+            <w:r>
+              <w:rPr>
+                <w:noProof/>
+                <w:webHidden/>
+              </w:rPr>
+              <w:fldChar w:fldCharType="begin"/>
+            </w:r>
+            <w:r>
+              <w:rPr>
+                <w:noProof/>
+                <w:webHidden/>
+              </w:rPr>
+              <w:instrText xml:space="preserve"> PAGEREF _Toc493429123 \h </w:instrText>
+            </w:r>
+            <w:r>
+              <w:rPr>
+                <w:noProof/>
+                <w:webHidden/>
+              </w:rPr>
+            </w:r>
+            <w:r>
+              <w:rPr>
+                <w:noProof/>
+                <w:webHidden/>
+              </w:rPr>
+              <w:fldChar w:fldCharType="separate"/>
+            </w:r>
+            <w:r>
+              <w:rPr>
+                <w:noProof/>
+                <w:webHidden/>
+              </w:rPr>
+              <w:t>6</w:t>
+            </w:r>
+            <w:r>
+              <w:rPr>
+                <w:noProof/>
+                <w:webHidden/>
+              </w:rPr>
+              <w:fldChar w:fldCharType="end"/>
+            </w:r>
+          </w:hyperlink>
+        </w:p>
+        <w:p>
+          <w:pPr>
+            <w:pStyle w:val="Verzeichnis1"/>
+            <w:tabs>
+              <w:tab w:val="left" w:pos="440"/>
+              <w:tab w:val="right" w:leader="dot" w:pos="9350"/>
+            </w:tabs>
+            <w:rPr>
+              <w:rFonts w:eastAsiaTheme="minorEastAsia"/>
+              <w:noProof/>
+            </w:rPr>
+          </w:pPr>
+          <w:hyperlink w:anchor="_Toc493429124" w:history="1">
+            <w:r>
+              <w:rPr>
+                <w:rStyle w:val="Hyperlink"/>
+                <w:noProof/>
+              </w:rPr>
+              <w:t>2</w:t>
+            </w:r>
+            <w:r>
+              <w:rPr>
+                <w:rFonts w:eastAsiaTheme="minorEastAsia"/>
+                <w:noProof/>
+              </w:rPr>
+              <w:tab/>
+            </w:r>
+            <w:r>
+              <w:rPr>
+                <w:rStyle w:val="Hyperlink"/>
+                <w:noProof/>
+              </w:rPr>
+              <w:t>Identify potential shortcomings with your current pipeline</w:t>
+            </w:r>
+            <w:r>
+              <w:rPr>
+                <w:noProof/>
+                <w:webHidden/>
+              </w:rPr>
+              <w:tab/>
+            </w:r>
+            <w:r>
+              <w:rPr>
+                <w:noProof/>
+                <w:webHidden/>
+              </w:rPr>
+              <w:fldChar w:fldCharType="begin"/>
+            </w:r>
+            <w:r>
+              <w:rPr>
+                <w:noProof/>
+                <w:webHidden/>
+              </w:rPr>
+              <w:instrText xml:space="preserve"> PAGEREF _Toc493429124 \h </w:instrText>
+            </w:r>
+            <w:r>
+              <w:rPr>
+                <w:noProof/>
+                <w:webHidden/>
+              </w:rPr>
+            </w:r>
+            <w:r>
+              <w:rPr>
+                <w:noProof/>
+                <w:webHidden/>
+              </w:rPr>
+              <w:fldChar w:fldCharType="separate"/>
+            </w:r>
+            <w:r>
+              <w:rPr>
+                <w:noProof/>
+                <w:webHidden/>
+              </w:rPr>
+              <w:t>6</w:t>
+            </w:r>
+            <w:r>
+              <w:rPr>
+                <w:noProof/>
+                <w:webHidden/>
+              </w:rPr>
+              <w:fldChar w:fldCharType="end"/>
+            </w:r>
+          </w:hyperlink>
+        </w:p>
+        <w:p>
+          <w:pPr>
+            <w:pStyle w:val="Verzeichnis1"/>
+            <w:tabs>
+              <w:tab w:val="left" w:pos="440"/>
+              <w:tab w:val="right" w:leader="dot" w:pos="9350"/>
+            </w:tabs>
+            <w:rPr>
+              <w:rFonts w:eastAsiaTheme="minorEastAsia"/>
+              <w:noProof/>
+            </w:rPr>
+          </w:pPr>
+          <w:hyperlink w:anchor="_Toc493429125" w:history="1">
+            <w:r>
+              <w:rPr>
+                <w:rStyle w:val="Hyperlink"/>
+                <w:noProof/>
+              </w:rPr>
+              <w:t>3</w:t>
+            </w:r>
+            <w:r>
+              <w:rPr>
+                <w:rFonts w:eastAsiaTheme="minorEastAsia"/>
+                <w:noProof/>
+              </w:rPr>
+              <w:tab/>
+            </w:r>
+            <w:r>
+              <w:rPr>
+                <w:rStyle w:val="Hyperlink"/>
+                <w:noProof/>
+              </w:rPr>
+              <w:t>Suggest possible improvements to your pipeline</w:t>
+            </w:r>
+            <w:r>
+              <w:rPr>
+                <w:noProof/>
+                <w:webHidden/>
+              </w:rPr>
+              <w:tab/>
+            </w:r>
+            <w:r>
+              <w:rPr>
+                <w:noProof/>
+                <w:webHidden/>
+              </w:rPr>
+              <w:fldChar w:fldCharType="begin"/>
+            </w:r>
+            <w:r>
+              <w:rPr>
+                <w:noProof/>
+                <w:webHidden/>
+              </w:rPr>
+              <w:instrText xml:space="preserve"> PAGEREF _Toc493429125 \h </w:instrText>
+            </w:r>
+            <w:r>
+              <w:rPr>
+                <w:noProof/>
+                <w:webHidden/>
+              </w:rPr>
+            </w:r>
+            <w:r>
+              <w:rPr>
+                <w:noProof/>
+                <w:webHidden/>
+              </w:rPr>
+              <w:fldChar w:fldCharType="separate"/>
+            </w:r>
+            <w:r>
+              <w:rPr>
+                <w:noProof/>
+                <w:webHidden/>
+              </w:rPr>
+              <w:t>6</w:t>
+            </w:r>
+            <w:r>
+              <w:rPr>
+                <w:noProof/>
+                <w:webHidden/>
+              </w:rPr>
+              <w:fldChar w:fldCharType="end"/>
+            </w:r>
+          </w:hyperlink>
+        </w:p>
+        <w:p>
+          <w:r>
+            <w:rPr>
+              <w:b/>
+              <w:bCs/>
+              <w:lang w:val="de-DE"/>
+            </w:rPr>
+            <w:fldChar w:fldCharType="end"/>
+          </w:r>
+        </w:p>
+      </w:sdtContent>
+    </w:sdt>
     <w:p/>
     <w:p>
       <w:pPr>
         <w:pStyle w:val="berschrift1"/>
       </w:pPr>
+      <w:bookmarkStart w:id="1" w:name="_Toc493429116"/>
       <w:r>
         <w:t>Reflection</w:t>
       </w:r>
+      <w:bookmarkEnd w:id="1"/>
     </w:p>
     <w:p>
       <w:pPr>
         <w:pStyle w:val="berschrift2"/>
       </w:pPr>
+      <w:bookmarkStart w:id="2" w:name="_Toc493429117"/>
       <w:r>
         <w:t>Description of pipeline</w:t>
       </w:r>
+      <w:bookmarkEnd w:id="2"/>
+    </w:p>
+    <w:p>
+      <w:r>
+        <w:t xml:space="preserve">In the following </w:t>
+      </w:r>
+      <w:r>
+        <w:t>subsections,</w:t>
+      </w:r>
+      <w:r>
+        <w:t xml:space="preserve"> I briefly discuss the development of my </w:t>
+      </w:r>
+      <w:r>
+        <w:t>pipeline and outline the different implementation steps of my code located in</w:t>
+      </w:r>
+      <w:r>
+        <w:rPr>
+          <w:rFonts w:ascii="Courier New" w:hAnsi="Courier New" w:cs="Courier New"/>
+        </w:rPr>
+        <w:t>.</w:t>
+      </w:r>
+      <w:proofErr w:type="gramStart"/>
+      <w:r>
+        <w:rPr>
+          <w:rFonts w:ascii="Courier New" w:hAnsi="Courier New" w:cs="Courier New"/>
+        </w:rPr>
+        <w:t>/..</w:t>
+      </w:r>
+      <w:proofErr w:type="gramEnd"/>
+      <w:r>
+        <w:rPr>
+          <w:rFonts w:ascii="Courier New" w:hAnsi="Courier New" w:cs="Courier New"/>
+        </w:rPr>
+        <w:t>/</w:t>
+      </w:r>
+      <w:proofErr w:type="spellStart"/>
+      <w:r>
+        <w:rPr>
+          <w:rFonts w:ascii="Courier New" w:hAnsi="Courier New" w:cs="Courier New"/>
+        </w:rPr>
+        <w:t>MySource</w:t>
+      </w:r>
+      <w:proofErr w:type="spellEnd"/>
+      <w:r>
+        <w:rPr>
+          <w:rFonts w:ascii="Courier New" w:hAnsi="Courier New" w:cs="Courier New"/>
+        </w:rPr>
+        <w:t>/LandFinder.py</w:t>
+      </w:r>
+      <w:r>
+        <w:rPr>
+          <w:rFonts w:ascii="Courier New" w:hAnsi="Courier New" w:cs="Courier New"/>
+        </w:rPr>
+        <w:t>.</w:t>
+      </w:r>
+    </w:p>
+    <w:p>
+      <w:pPr>
+        <w:pStyle w:val="berschrift3"/>
+      </w:pPr>
+      <w:bookmarkStart w:id="3" w:name="_Toc493429118"/>
+      <w:r>
+        <w:t>Initial pipeline</w:t>
+      </w:r>
+      <w:bookmarkEnd w:id="3"/>
     </w:p>
     <w:p>
       <w:r>
@@ -78,15 +1048,21 @@
       </w:r>
       <w:proofErr w:type="spellEnd"/>
       <w:r>
-        <w:t xml:space="preserve"> I overlooked the notebook file ‘P1.ipynb’ until the end</w:t>
+        <w:t xml:space="preserve"> I overlooked the notebook file ‘P</w:t>
       </w:r>
       <w:proofErr w:type="gramStart"/>
       <w:r>
-        <w:t>)  introduced</w:t>
+        <w:t>1.ipynb</w:t>
       </w:r>
       <w:proofErr w:type="gramEnd"/>
       <w:r>
-        <w:t xml:space="preserve"> in the lesson. </w:t>
+        <w:t>’ until the end)  introduced in the lesson</w:t>
+      </w:r>
+      <w:r>
+        <w:t>s of this project</w:t>
+      </w:r>
+      <w:r>
+        <w:t xml:space="preserve">. </w:t>
       </w:r>
     </w:p>
     <w:p>
@@ -190,16 +1166,21 @@
         <w:t xml:space="preserve">s for the videos </w:t>
       </w:r>
       <w:r>
-        <w:t xml:space="preserve">was rather bad. </w:t>
+        <w:t>were</w:t>
+      </w:r>
+      <w:r>
+        <w:t xml:space="preserve"> rather bad. </w:t>
       </w:r>
     </w:p>
     <w:p>
       <w:pPr>
         <w:pStyle w:val="berschrift3"/>
       </w:pPr>
+      <w:bookmarkStart w:id="4" w:name="_Toc493429119"/>
       <w:r>
         <w:t>Color transformations</w:t>
       </w:r>
+      <w:bookmarkEnd w:id="4"/>
     </w:p>
     <w:p>
       <w:pPr>
@@ -268,7 +1249,7 @@
                     <pic:cNvPicPr/>
                   </pic:nvPicPr>
                   <pic:blipFill>
-                    <a:blip r:embed="rId5" cstate="print">
+                    <a:blip r:embed="rId6" cstate="print">
                       <a:extLst>
                         <a:ext uri="{28A0092B-C50C-407E-A947-70E740481C1C}">
                           <a14:useLocalDpi xmlns:a14="http://schemas.microsoft.com/office/drawing/2010/main" val="0"/>
@@ -370,7 +1351,6 @@
           <w:noProof/>
           <w:lang w:val="de-DE" w:eastAsia="zh-TW"/>
         </w:rPr>
-        <w:lastRenderedPageBreak/>
         <w:drawing>
           <wp:inline distT="0" distB="0" distL="0" distR="0">
             <wp:extent cx="3623733" cy="2038350"/>
@@ -387,7 +1367,7 @@
                     <pic:cNvPicPr/>
                   </pic:nvPicPr>
                   <pic:blipFill>
-                    <a:blip r:embed="rId6" cstate="print">
+                    <a:blip r:embed="rId7" cstate="print">
                       <a:extLst>
                         <a:ext uri="{28A0092B-C50C-407E-A947-70E740481C1C}">
                           <a14:useLocalDpi xmlns:a14="http://schemas.microsoft.com/office/drawing/2010/main" val="0"/>
@@ -571,6 +1551,7 @@
           <w:noProof/>
           <w:lang w:val="de-DE" w:eastAsia="zh-TW"/>
         </w:rPr>
+        <w:lastRenderedPageBreak/>
         <w:drawing>
           <wp:inline distT="0" distB="0" distL="0" distR="0">
             <wp:extent cx="3771900" cy="2121694"/>
@@ -587,7 +1568,7 @@
                     <pic:cNvPicPr/>
                   </pic:nvPicPr>
                   <pic:blipFill>
-                    <a:blip r:embed="rId7" cstate="print">
+                    <a:blip r:embed="rId8" cstate="print">
                       <a:extLst>
                         <a:ext uri="{28A0092B-C50C-407E-A947-70E740481C1C}">
                           <a14:useLocalDpi xmlns:a14="http://schemas.microsoft.com/office/drawing/2010/main" val="0"/>
@@ -699,7 +1680,6 @@
           <w:noProof/>
           <w:lang w:val="de-DE" w:eastAsia="zh-TW"/>
         </w:rPr>
-        <w:lastRenderedPageBreak/>
         <w:drawing>
           <wp:inline distT="0" distB="0" distL="0" distR="0">
             <wp:extent cx="3743325" cy="2105620"/>
@@ -716,7 +1696,7 @@
                     <pic:cNvPicPr/>
                   </pic:nvPicPr>
                   <pic:blipFill>
-                    <a:blip r:embed="rId8" cstate="print">
+                    <a:blip r:embed="rId9" cstate="print">
                       <a:extLst>
                         <a:ext uri="{28A0092B-C50C-407E-A947-70E740481C1C}">
                           <a14:useLocalDpi xmlns:a14="http://schemas.microsoft.com/office/drawing/2010/main" val="0"/>
@@ -835,6 +1815,7 @@
       <w:pPr>
         <w:pStyle w:val="berschrift3"/>
       </w:pPr>
+      <w:bookmarkStart w:id="5" w:name="_Toc493429120"/>
       <w:r>
         <w:t>Draw single line</w:t>
       </w:r>
@@ -844,6 +1825,7 @@
       <w:r>
         <w:t xml:space="preserve"> line</w:t>
       </w:r>
+      <w:bookmarkEnd w:id="5"/>
     </w:p>
     <w:p>
       <w:r>
@@ -1029,6 +2011,7 @@
           <w:noProof/>
           <w:lang w:val="de-DE" w:eastAsia="zh-TW"/>
         </w:rPr>
+        <w:lastRenderedPageBreak/>
         <w:drawing>
           <wp:inline distT="0" distB="0" distL="0" distR="0" wp14:anchorId="20E46E32" wp14:editId="766442E9">
             <wp:extent cx="3877733" cy="2181225"/>
@@ -1045,7 +2028,7 @@
                     <pic:cNvPicPr/>
                   </pic:nvPicPr>
                   <pic:blipFill>
-                    <a:blip r:embed="rId9" cstate="print">
+                    <a:blip r:embed="rId10" cstate="print">
                       <a:extLst>
                         <a:ext uri="{28A0092B-C50C-407E-A947-70E740481C1C}">
                           <a14:useLocalDpi xmlns:a14="http://schemas.microsoft.com/office/drawing/2010/main" val="0"/>
@@ -1161,7 +2144,6 @@
     </w:p>
     <w:p>
       <w:r>
-        <w:lastRenderedPageBreak/>
         <w:t>To reduce these deviations, I implemented an angle filtering</w:t>
       </w:r>
       <w:r>
@@ -1305,7 +2287,7 @@
                     <pic:cNvPicPr/>
                   </pic:nvPicPr>
                   <pic:blipFill>
-                    <a:blip r:embed="rId10">
+                    <a:blip r:embed="rId11">
                       <a:extLst>
                         <a:ext uri="{28A0092B-C50C-407E-A947-70E740481C1C}">
                           <a14:useLocalDpi xmlns:a14="http://schemas.microsoft.com/office/drawing/2010/main" val="0"/>
@@ -1396,8 +2378,13 @@
       <w:pPr>
         <w:pStyle w:val="berschrift3"/>
       </w:pPr>
-      <w:r>
-        <w:t xml:space="preserve">Non-linear fit </w:t>
+      <w:bookmarkStart w:id="6" w:name="_Toc493429121"/>
+      <w:r>
+        <w:t>Non-linear fit</w:t>
+      </w:r>
+      <w:bookmarkEnd w:id="6"/>
+      <w:r>
+        <w:t xml:space="preserve"> </w:t>
       </w:r>
     </w:p>
     <w:p>
@@ -1414,6 +2401,7 @@
           <w:noProof/>
           <w:lang w:val="de-DE" w:eastAsia="zh-TW"/>
         </w:rPr>
+        <w:lastRenderedPageBreak/>
         <w:drawing>
           <wp:inline distT="0" distB="0" distL="0" distR="0" wp14:anchorId="3F2C9478" wp14:editId="2C489A2F">
             <wp:extent cx="4030133" cy="2266950"/>
@@ -1430,7 +2418,7 @@
                     <pic:cNvPicPr/>
                   </pic:nvPicPr>
                   <pic:blipFill>
-                    <a:blip r:embed="rId11" cstate="print">
+                    <a:blip r:embed="rId12" cstate="print">
                       <a:extLst>
                         <a:ext uri="{28A0092B-C50C-407E-A947-70E740481C1C}">
                           <a14:useLocalDpi xmlns:a14="http://schemas.microsoft.com/office/drawing/2010/main" val="0"/>
@@ -1540,12 +2528,9 @@
         <w:t>(</w:t>
       </w:r>
       <w:proofErr w:type="spellStart"/>
-      <w:r>
-        <w:t>x</w:t>
-      </w:r>
       <w:proofErr w:type="gramStart"/>
       <w:r>
-        <w:t>,y</w:t>
+        <w:t>x,y</w:t>
       </w:r>
       <w:proofErr w:type="spellEnd"/>
       <w:proofErr w:type="gramEnd"/>
@@ -1609,14 +2594,7 @@
         <w:rPr>
           <w:rFonts w:cstheme="minorHAnsi"/>
         </w:rPr>
-        <w:t xml:space="preserve">linear) </w:t>
-      </w:r>
-      <w:r>
-        <w:rPr>
-          <w:rFonts w:cstheme="minorHAnsi"/>
-        </w:rPr>
-        <w:lastRenderedPageBreak/>
-        <w:t>polynomial</w:t>
+        <w:t>linear) polynomial</w:t>
       </w:r>
       <w:r>
         <w:rPr>
@@ -1754,7 +2732,7 @@
                     <pic:cNvPicPr/>
                   </pic:nvPicPr>
                   <pic:blipFill>
-                    <a:blip r:embed="rId12" cstate="print">
+                    <a:blip r:embed="rId13" cstate="print">
                       <a:extLst>
                         <a:ext uri="{28A0092B-C50C-407E-A947-70E740481C1C}">
                           <a14:useLocalDpi xmlns:a14="http://schemas.microsoft.com/office/drawing/2010/main" val="0"/>
@@ -2096,9 +3074,12 @@
       <w:pPr>
         <w:pStyle w:val="berschrift3"/>
       </w:pPr>
-      <w:r>
+      <w:bookmarkStart w:id="7" w:name="_Toc493429122"/>
+      <w:r>
+        <w:lastRenderedPageBreak/>
         <w:t>Final pipeline</w:t>
       </w:r>
+      <w:bookmarkEnd w:id="7"/>
     </w:p>
     <w:p>
       <w:r>
@@ -2268,20 +3249,27 @@
       <w:pPr>
         <w:pStyle w:val="berschrift3"/>
       </w:pPr>
-      <w:r>
-        <w:lastRenderedPageBreak/>
-        <w:t>Starting the project</w:t>
-      </w:r>
-    </w:p>
-    <w:p>
-      <w:r>
-        <w:t xml:space="preserve">To run my code go </w:t>
-      </w:r>
-      <w:bookmarkStart w:id="0" w:name="_GoBack"/>
+      <w:bookmarkStart w:id="8" w:name="_Toc493429123"/>
+      <w:r>
+        <w:t>Running the code</w:t>
+      </w:r>
+      <w:bookmarkEnd w:id="8"/>
+    </w:p>
+    <w:p>
+      <w:r>
+        <w:t xml:space="preserve">To run my </w:t>
+      </w:r>
+      <w:proofErr w:type="gramStart"/>
+      <w:r>
+        <w:t>code</w:t>
+      </w:r>
+      <w:proofErr w:type="gramEnd"/>
+      <w:r>
+        <w:t xml:space="preserve"> go </w:t>
+      </w:r>
       <w:r>
         <w:t>to</w:t>
       </w:r>
-      <w:bookmarkEnd w:id="0"/>
       <w:r>
         <w:rPr>
           <w:color w:val="FF0000"/>
@@ -2310,11 +3298,13 @@
     </w:p>
     <w:p>
       <w:pPr>
-        <w:pStyle w:val="berschrift2"/>
-      </w:pPr>
+        <w:pStyle w:val="berschrift1"/>
+      </w:pPr>
+      <w:bookmarkStart w:id="9" w:name="_Toc493429124"/>
       <w:r>
         <w:t>Identify potential shortcomings with your current pipeline</w:t>
       </w:r>
+      <w:bookmarkEnd w:id="9"/>
     </w:p>
     <w:p>
       <w:r>
@@ -2467,11 +3457,13 @@
     <w:p/>
     <w:p>
       <w:pPr>
-        <w:pStyle w:val="berschrift2"/>
-      </w:pPr>
+        <w:pStyle w:val="berschrift1"/>
+      </w:pPr>
+      <w:bookmarkStart w:id="10" w:name="_Toc493429125"/>
       <w:r>
         <w:t>Suggest possible improvements to your pipeline</w:t>
       </w:r>
+      <w:bookmarkEnd w:id="10"/>
     </w:p>
     <w:p>
       <w:r>
@@ -2538,7 +3530,11 @@
         <w:t>Furthermore,</w:t>
       </w:r>
       <w:r>
-        <w:t xml:space="preserve"> alternatives to Canny algorithm and Hough transformation can be studied. The performance of other fit functions must be examined. Last but not least all steps (including the missing ones) have to be optimized, so they can run </w:t>
+        <w:t xml:space="preserve"> alternatives to Canny algorithm and Hough transformation can be studied. The performance of other fit functions must be </w:t>
+      </w:r>
+      <w:r>
+        <w:lastRenderedPageBreak/>
+        <w:t xml:space="preserve">examined. Last but not least all steps (including the missing ones) have to be optimized, so they can run </w:t>
       </w:r>
       <w:r>
         <w:t>i</w:t>
@@ -2550,13 +3546,6 @@
         <w:t xml:space="preserve">(embedded?) device. </w:t>
       </w:r>
     </w:p>
-    <w:p/>
-    <w:p>
-      <w:pPr>
-        <w:pStyle w:val="Listenabsatz"/>
-      </w:pPr>
-    </w:p>
-    <w:p/>
     <w:sectPr>
       <w:pgSz w:w="12240" w:h="15840"/>
       <w:pgMar w:top="1440" w:right="1440" w:bottom="1440" w:left="1440" w:header="720" w:footer="720" w:gutter="0"/>
@@ -2568,7 +3557,7 @@
 </file>
 
 <file path=word/numbering.xml><?xml version="1.0" encoding="utf-8"?>
-<w:numbering xmlns:wpc="http://schemas.microsoft.com/office/word/2010/wordprocessingCanvas" xmlns:mc="http://schemas.openxmlformats.org/markup-compatibility/2006" xmlns:o="urn:schemas-microsoft-com:office:office" xmlns:r="http://schemas.openxmlformats.org/officeDocument/2006/relationships" xmlns:m="http://schemas.openxmlformats.org/officeDocument/2006/math" xmlns:v="urn:schemas-microsoft-com:vml" xmlns:wp14="http://schemas.microsoft.com/office/word/2010/wordprocessingDrawing" xmlns:wp="http://schemas.openxmlformats.org/drawingml/2006/wordprocessingDrawing" xmlns:w10="urn:schemas-microsoft-com:office:word" xmlns:w="http://schemas.openxmlformats.org/wordprocessingml/2006/main" xmlns:w14="http://schemas.microsoft.com/office/word/2010/wordml" xmlns:w15="http://schemas.microsoft.com/office/word/2012/wordml" xmlns:wpg="http://schemas.microsoft.com/office/word/2010/wordprocessingGroup" xmlns:wpi="http://schemas.microsoft.com/office/word/2010/wordprocessingInk" xmlns:wne="http://schemas.microsoft.com/office/word/2006/wordml" xmlns:wps="http://schemas.microsoft.com/office/word/2010/wordprocessingShape" mc:Ignorable="w14 w15 wp14">
+<w:numbering xmlns:wpc="http://schemas.microsoft.com/office/word/2010/wordprocessingCanvas" xmlns:cx="http://schemas.microsoft.com/office/drawing/2014/chartex" xmlns:cx1="http://schemas.microsoft.com/office/drawing/2015/9/8/chartex" xmlns:cx2="http://schemas.microsoft.com/office/drawing/2015/10/21/chartex" xmlns:cx3="http://schemas.microsoft.com/office/drawing/2016/5/9/chartex" xmlns:cx4="http://schemas.microsoft.com/office/drawing/2016/5/10/chartex" xmlns:cx5="http://schemas.microsoft.com/office/drawing/2016/5/11/chartex" xmlns:cx6="http://schemas.microsoft.com/office/drawing/2016/5/12/chartex" xmlns:cx7="http://schemas.microsoft.com/office/drawing/2016/5/13/chartex" xmlns:cx8="http://schemas.microsoft.com/office/drawing/2016/5/14/chartex" xmlns:mc="http://schemas.openxmlformats.org/markup-compatibility/2006" xmlns:aink="http://schemas.microsoft.com/office/drawing/2016/ink" xmlns:am3d="http://schemas.microsoft.com/office/drawing/2017/model3d" xmlns:o="urn:schemas-microsoft-com:office:office" xmlns:r="http://schemas.openxmlformats.org/officeDocument/2006/relationships" xmlns:m="http://schemas.openxmlformats.org/officeDocument/2006/math" xmlns:v="urn:schemas-microsoft-com:vml" xmlns:wp14="http://schemas.microsoft.com/office/word/2010/wordprocessingDrawing" xmlns:wp="http://schemas.openxmlformats.org/drawingml/2006/wordprocessingDrawing" xmlns:w10="urn:schemas-microsoft-com:office:word" xmlns:w="http://schemas.openxmlformats.org/wordprocessingml/2006/main" xmlns:w14="http://schemas.microsoft.com/office/word/2010/wordml" xmlns:w15="http://schemas.microsoft.com/office/word/2012/wordml" xmlns:w16cid="http://schemas.microsoft.com/office/word/2016/wordml/cid" xmlns:w16se="http://schemas.microsoft.com/office/word/2015/wordml/symex" xmlns:wpg="http://schemas.microsoft.com/office/word/2010/wordprocessingGroup" xmlns:wpi="http://schemas.microsoft.com/office/word/2010/wordprocessingInk" xmlns:wne="http://schemas.microsoft.com/office/word/2006/wordml" xmlns:wps="http://schemas.microsoft.com/office/word/2010/wordprocessingShape" mc:Ignorable="w14 w15 w16se w16cid wp14">
   <w:abstractNum w:abstractNumId="0" w15:restartNumberingAfterBreak="0">
     <w:nsid w:val="14FB1EB6"/>
     <w:multiLevelType w:val="hybridMultilevel"/>
@@ -3794,7 +4783,7 @@
 </file>
 
 <file path=word/styles.xml><?xml version="1.0" encoding="utf-8"?>
-<w:styles xmlns:mc="http://schemas.openxmlformats.org/markup-compatibility/2006" xmlns:r="http://schemas.openxmlformats.org/officeDocument/2006/relationships" xmlns:w="http://schemas.openxmlformats.org/wordprocessingml/2006/main" xmlns:w14="http://schemas.microsoft.com/office/word/2010/wordml" xmlns:w15="http://schemas.microsoft.com/office/word/2012/wordml" mc:Ignorable="w14 w15">
+<w:styles xmlns:mc="http://schemas.openxmlformats.org/markup-compatibility/2006" xmlns:r="http://schemas.openxmlformats.org/officeDocument/2006/relationships" xmlns:w="http://schemas.openxmlformats.org/wordprocessingml/2006/main" xmlns:w14="http://schemas.microsoft.com/office/word/2010/wordml" xmlns:w15="http://schemas.microsoft.com/office/word/2012/wordml" xmlns:w16cid="http://schemas.microsoft.com/office/word/2016/wordml/cid" xmlns:w16se="http://schemas.microsoft.com/office/word/2015/wordml/symex" mc:Ignorable="w14 w15 w16se w16cid">
   <w:docDefaults>
     <w:rPrDefault>
       <w:rPr>
@@ -3810,7 +4799,7 @@
       </w:pPr>
     </w:pPrDefault>
   </w:docDefaults>
-  <w:latentStyles w:defLockedState="0" w:defUIPriority="99" w:defSemiHidden="0" w:defUnhideWhenUsed="0" w:defQFormat="0" w:count="371">
+  <w:latentStyles w:defLockedState="0" w:defUIPriority="99" w:defSemiHidden="0" w:defUnhideWhenUsed="0" w:defQFormat="0" w:count="375">
     <w:lsdException w:name="Normal" w:uiPriority="0" w:qFormat="1"/>
     <w:lsdException w:name="heading 1" w:uiPriority="9" w:qFormat="1"/>
     <w:lsdException w:name="heading 2" w:semiHidden="1" w:uiPriority="9" w:unhideWhenUsed="1" w:qFormat="1"/>
@@ -3916,7 +4905,6 @@
     <w:lsdException w:name="HTML Sample" w:semiHidden="1" w:unhideWhenUsed="1"/>
     <w:lsdException w:name="HTML Typewriter" w:semiHidden="1" w:unhideWhenUsed="1"/>
     <w:lsdException w:name="HTML Variable" w:semiHidden="1" w:unhideWhenUsed="1"/>
-    <w:lsdException w:name="Normal Table" w:semiHidden="1" w:unhideWhenUsed="1"/>
     <w:lsdException w:name="annotation subject" w:semiHidden="1" w:unhideWhenUsed="1"/>
     <w:lsdException w:name="No List" w:semiHidden="1" w:unhideWhenUsed="1"/>
     <w:lsdException w:name="Outline List 1" w:semiHidden="1" w:unhideWhenUsed="1"/>
@@ -3960,10 +4948,8 @@
     <w:lsdException w:name="Table Elegant" w:semiHidden="1" w:unhideWhenUsed="1"/>
     <w:lsdException w:name="Table Professional" w:semiHidden="1" w:unhideWhenUsed="1"/>
     <w:lsdException w:name="Table Subtle 1" w:semiHidden="1" w:unhideWhenUsed="1"/>
-    <w:lsdException w:name="Table Subtle 2" w:semiHidden="1" w:unhideWhenUsed="1"/>
     <w:lsdException w:name="Table Web 1" w:semiHidden="1" w:unhideWhenUsed="1"/>
     <w:lsdException w:name="Table Web 2" w:semiHidden="1" w:unhideWhenUsed="1"/>
-    <w:lsdException w:name="Table Web 3" w:semiHidden="1" w:unhideWhenUsed="1"/>
     <w:lsdException w:name="Balloon Text" w:semiHidden="1" w:unhideWhenUsed="1"/>
     <w:lsdException w:name="Table Grid" w:uiPriority="39"/>
     <w:lsdException w:name="Table Theme" w:semiHidden="1" w:unhideWhenUsed="1"/>
@@ -4182,6 +5168,10 @@
     <w:lsdException w:name="List Table 5 Dark Accent 6" w:uiPriority="50"/>
     <w:lsdException w:name="List Table 6 Colorful Accent 6" w:uiPriority="51"/>
     <w:lsdException w:name="List Table 7 Colorful Accent 6" w:uiPriority="52"/>
+    <w:lsdException w:name="Mention" w:semiHidden="1" w:unhideWhenUsed="1"/>
+    <w:lsdException w:name="Smart Hyperlink" w:semiHidden="1" w:unhideWhenUsed="1"/>
+    <w:lsdException w:name="Hashtag" w:semiHidden="1" w:unhideWhenUsed="1"/>
+    <w:lsdException w:name="Unresolved Mention" w:semiHidden="1" w:unhideWhenUsed="1"/>
   </w:latentStyles>
   <w:style w:type="paragraph" w:default="1" w:styleId="Standard">
     <w:name w:val="Normal"/>
@@ -4652,6 +5642,70 @@
       <w:spacing w:after="0" w:line="240" w:lineRule="auto"/>
     </w:pPr>
   </w:style>
+  <w:style w:type="paragraph" w:styleId="Inhaltsverzeichnisberschrift">
+    <w:name w:val="TOC Heading"/>
+    <w:basedOn w:val="berschrift1"/>
+    <w:next w:val="Standard"/>
+    <w:uiPriority w:val="39"/>
+    <w:unhideWhenUsed/>
+    <w:qFormat/>
+    <w:rsid w:val="00F8715D"/>
+    <w:pPr>
+      <w:numPr>
+        <w:numId w:val="0"/>
+      </w:numPr>
+      <w:outlineLvl w:val="9"/>
+    </w:pPr>
+  </w:style>
+  <w:style w:type="paragraph" w:styleId="Verzeichnis1">
+    <w:name w:val="toc 1"/>
+    <w:basedOn w:val="Standard"/>
+    <w:next w:val="Standard"/>
+    <w:autoRedefine/>
+    <w:uiPriority w:val="39"/>
+    <w:unhideWhenUsed/>
+    <w:rsid w:val="00F8715D"/>
+    <w:pPr>
+      <w:spacing w:after="100"/>
+    </w:pPr>
+  </w:style>
+  <w:style w:type="paragraph" w:styleId="Verzeichnis2">
+    <w:name w:val="toc 2"/>
+    <w:basedOn w:val="Standard"/>
+    <w:next w:val="Standard"/>
+    <w:autoRedefine/>
+    <w:uiPriority w:val="39"/>
+    <w:unhideWhenUsed/>
+    <w:rsid w:val="00F8715D"/>
+    <w:pPr>
+      <w:spacing w:after="100"/>
+      <w:ind w:left="220"/>
+    </w:pPr>
+  </w:style>
+  <w:style w:type="paragraph" w:styleId="Verzeichnis3">
+    <w:name w:val="toc 3"/>
+    <w:basedOn w:val="Standard"/>
+    <w:next w:val="Standard"/>
+    <w:autoRedefine/>
+    <w:uiPriority w:val="39"/>
+    <w:unhideWhenUsed/>
+    <w:rsid w:val="00F8715D"/>
+    <w:pPr>
+      <w:spacing w:after="100"/>
+      <w:ind w:left="440"/>
+    </w:pPr>
+  </w:style>
+  <w:style w:type="character" w:styleId="Hyperlink">
+    <w:name w:val="Hyperlink"/>
+    <w:basedOn w:val="Absatz-Standardschriftart"/>
+    <w:uiPriority w:val="99"/>
+    <w:unhideWhenUsed/>
+    <w:rsid w:val="00F8715D"/>
+    <w:rPr>
+      <w:color w:val="0563C1" w:themeColor="hyperlink"/>
+      <w:u w:val="single"/>
+    </w:rPr>
+  </w:style>
 </w:styles>
 </file>
 
@@ -4948,4 +6002,16 @@
     </a:ext>
   </a:extLst>
 </a:theme>
+</file>
+
+<file path=customXml/item1.xml><?xml version="1.0" encoding="utf-8"?>
+<b:Sources xmlns:b="http://schemas.openxmlformats.org/officeDocument/2006/bibliography" xmlns="http://schemas.openxmlformats.org/officeDocument/2006/bibliography" SelectedStyle="\APASixthEditionOfficeOnline.xsl" StyleName="APA" Version="6"/>
+</file>
+
+<file path=customXml/itemProps1.xml><?xml version="1.0" encoding="utf-8"?>
+<ds:datastoreItem xmlns:ds="http://schemas.openxmlformats.org/officeDocument/2006/customXml" ds:itemID="{6CD2F5B3-A1F7-4F33-AD07-BADAD2582EDD}">
+  <ds:schemaRefs>
+    <ds:schemaRef ds:uri="http://schemas.openxmlformats.org/officeDocument/2006/bibliography"/>
+  </ds:schemaRefs>
+</ds:datastoreItem>
 </file>
</xml_diff>